<commit_message>
Update javadoc and sonarLint report
</commit_message>
<xml_diff>
--- a/Report/Java Report - Tu NGUYEN and Tung TRINH.docx
+++ b/Report/Java Report - Tu NGUYEN and Tung TRINH.docx
@@ -1405,8 +1405,6 @@
         </w:rPr>
         <w:t xml:space="preserve"> UML</w:t>
       </w:r>
-      <w:bookmarkStart w:id="0" w:name="_GoBack"/>
-      <w:bookmarkEnd w:id="0"/>
     </w:p>
     <w:p>
       <w:pPr>
@@ -2190,11 +2188,269 @@
       </w:pPr>
       <w:r>
         <w:rPr>
+          <w:b/>
+          <w:bCs/>
+          <w:sz w:val="24"/>
+          <w:szCs w:val="24"/>
+        </w:rPr>
+        <w:br w:type="page"/>
+      </w:r>
+    </w:p>
+    <w:p>
+      <w:pPr>
+        <w:rPr>
+          <w:b/>
+          <w:bCs/>
+          <w:sz w:val="28"/>
+          <w:szCs w:val="28"/>
+        </w:rPr>
+      </w:pPr>
+      <w:r>
+        <w:rPr>
+          <w:b/>
+          <w:bCs/>
+          <w:sz w:val="28"/>
+          <w:szCs w:val="28"/>
+        </w:rPr>
+        <w:lastRenderedPageBreak/>
+        <w:t>Code Quality Report</w:t>
+      </w:r>
+    </w:p>
+    <w:p>
+      <w:pPr>
+        <w:pStyle w:val="ListParagraph"/>
+        <w:numPr>
+          <w:ilvl w:val="0"/>
+          <w:numId w:val="2"/>
+        </w:numPr>
+        <w:rPr>
+          <w:b/>
+          <w:bCs/>
+          <w:sz w:val="24"/>
+          <w:szCs w:val="24"/>
+        </w:rPr>
+      </w:pPr>
+      <w:proofErr w:type="spellStart"/>
+      <w:r>
+        <w:rPr>
+          <w:b/>
+          <w:bCs/>
+          <w:sz w:val="28"/>
+          <w:szCs w:val="28"/>
+        </w:rPr>
+        <w:t>SonarLint</w:t>
+      </w:r>
+      <w:proofErr w:type="spellEnd"/>
+      <w:r>
+        <w:rPr>
+          <w:b/>
+          <w:bCs/>
+          <w:sz w:val="28"/>
+          <w:szCs w:val="28"/>
+        </w:rPr>
+        <w:t xml:space="preserve"> Report</w:t>
+      </w:r>
+    </w:p>
+    <w:p>
+      <w:pPr>
+        <w:pStyle w:val="ListParagraph"/>
+        <w:numPr>
+          <w:ilvl w:val="0"/>
+          <w:numId w:val="2"/>
+        </w:numPr>
+        <w:ind w:left="142"/>
+        <w:rPr>
+          <w:b/>
+          <w:bCs/>
+          <w:sz w:val="24"/>
+          <w:szCs w:val="24"/>
+        </w:rPr>
+      </w:pPr>
+      <w:bookmarkStart w:id="0" w:name="_GoBack"/>
+      <w:bookmarkEnd w:id="0"/>
+      <w:r>
+        <w:rPr>
           <w:noProof/>
           <w:sz w:val="24"/>
           <w:szCs w:val="24"/>
         </w:rPr>
+        <w:drawing>
+          <wp:inline distT="0" distB="0" distL="0" distR="0" wp14:anchorId="03291739" wp14:editId="4AF8B85C">
+            <wp:extent cx="5731510" cy="7512685"/>
+            <wp:effectExtent l="0" t="0" r="2540" b="0"/>
+            <wp:docPr id="3" name="Picture 3" descr="A picture containing electronics&#10;&#10;Description automatically generated"/>
+            <wp:cNvGraphicFramePr>
+              <a:graphicFrameLocks xmlns:a="http://schemas.openxmlformats.org/drawingml/2006/main" noChangeAspect="1"/>
+            </wp:cNvGraphicFramePr>
+            <a:graphic xmlns:a="http://schemas.openxmlformats.org/drawingml/2006/main">
+              <a:graphicData uri="http://schemas.openxmlformats.org/drawingml/2006/picture">
+                <pic:pic xmlns:pic="http://schemas.openxmlformats.org/drawingml/2006/picture">
+                  <pic:nvPicPr>
+                    <pic:cNvPr id="3" name="SonarLint Report.PNG"/>
+                    <pic:cNvPicPr/>
+                  </pic:nvPicPr>
+                  <pic:blipFill>
+                    <a:blip r:embed="rId18">
+                      <a:extLst>
+                        <a:ext uri="{28A0092B-C50C-407E-A947-70E740481C1C}">
+                          <a14:useLocalDpi xmlns:a14="http://schemas.microsoft.com/office/drawing/2010/main" val="0"/>
+                        </a:ext>
+                      </a:extLst>
+                    </a:blip>
+                    <a:stretch>
+                      <a:fillRect/>
+                    </a:stretch>
+                  </pic:blipFill>
+                  <pic:spPr>
+                    <a:xfrm>
+                      <a:off x="0" y="0"/>
+                      <a:ext cx="5731510" cy="7512685"/>
+                    </a:xfrm>
+                    <a:prstGeom prst="rect">
+                      <a:avLst/>
+                    </a:prstGeom>
+                  </pic:spPr>
+                </pic:pic>
+              </a:graphicData>
+            </a:graphic>
+          </wp:inline>
+        </w:drawing>
+      </w:r>
+    </w:p>
+    <w:p>
+      <w:pPr>
+        <w:rPr>
+          <w:b/>
+          <w:bCs/>
+          <w:sz w:val="24"/>
+          <w:szCs w:val="24"/>
+        </w:rPr>
+      </w:pPr>
+      <w:r>
+        <w:rPr>
+          <w:b/>
+          <w:bCs/>
+          <w:sz w:val="24"/>
+          <w:szCs w:val="24"/>
+        </w:rPr>
+        <w:br w:type="page"/>
+      </w:r>
+    </w:p>
+    <w:p>
+      <w:pPr>
+        <w:pStyle w:val="ListParagraph"/>
+        <w:numPr>
+          <w:ilvl w:val="0"/>
+          <w:numId w:val="2"/>
+        </w:numPr>
+        <w:rPr>
+          <w:b/>
+          <w:bCs/>
+          <w:sz w:val="24"/>
+          <w:szCs w:val="24"/>
+        </w:rPr>
+      </w:pPr>
+      <w:r>
+        <w:rPr>
+          <w:b/>
+          <w:bCs/>
+          <w:sz w:val="28"/>
+          <w:szCs w:val="28"/>
+        </w:rPr>
         <w:lastRenderedPageBreak/>
+        <w:t>Javadoc</w:t>
+      </w:r>
+    </w:p>
+    <w:p>
+      <w:pPr>
+        <w:pStyle w:val="ListParagraph"/>
+        <w:numPr>
+          <w:ilvl w:val="0"/>
+          <w:numId w:val="2"/>
+        </w:numPr>
+        <w:ind w:left="142"/>
+        <w:rPr>
+          <w:b/>
+          <w:bCs/>
+          <w:sz w:val="24"/>
+          <w:szCs w:val="24"/>
+        </w:rPr>
+      </w:pPr>
+      <w:r>
+        <w:rPr>
+          <w:noProof/>
+        </w:rPr>
+        <w:drawing>
+          <wp:inline distT="0" distB="0" distL="0" distR="0" wp14:anchorId="36469522" wp14:editId="5139BED3">
+            <wp:extent cx="4564049" cy="8176743"/>
+            <wp:effectExtent l="0" t="0" r="8255" b="0"/>
+            <wp:docPr id="8" name="Picture 8"/>
+            <wp:cNvGraphicFramePr>
+              <a:graphicFrameLocks xmlns:a="http://schemas.openxmlformats.org/drawingml/2006/main" noChangeAspect="1"/>
+            </wp:cNvGraphicFramePr>
+            <a:graphic xmlns:a="http://schemas.openxmlformats.org/drawingml/2006/main">
+              <a:graphicData uri="http://schemas.openxmlformats.org/drawingml/2006/picture">
+                <pic:pic xmlns:pic="http://schemas.openxmlformats.org/drawingml/2006/picture">
+                  <pic:nvPicPr>
+                    <pic:cNvPr id="1" name=""/>
+                    <pic:cNvPicPr/>
+                  </pic:nvPicPr>
+                  <pic:blipFill>
+                    <a:blip r:embed="rId19"/>
+                    <a:stretch>
+                      <a:fillRect/>
+                    </a:stretch>
+                  </pic:blipFill>
+                  <pic:spPr>
+                    <a:xfrm>
+                      <a:off x="0" y="0"/>
+                      <a:ext cx="4579807" cy="8204974"/>
+                    </a:xfrm>
+                    <a:prstGeom prst="rect">
+                      <a:avLst/>
+                    </a:prstGeom>
+                  </pic:spPr>
+                </pic:pic>
+              </a:graphicData>
+            </a:graphic>
+          </wp:inline>
+        </w:drawing>
+      </w:r>
+      <w:r>
+        <w:rPr>
+          <w:b/>
+          <w:bCs/>
+          <w:sz w:val="24"/>
+          <w:szCs w:val="24"/>
+        </w:rPr>
+        <w:br w:type="page"/>
+      </w:r>
+    </w:p>
+    <w:p>
+      <w:pPr>
+        <w:rPr>
+          <w:b/>
+          <w:bCs/>
+          <w:sz w:val="24"/>
+          <w:szCs w:val="24"/>
+        </w:rPr>
+      </w:pPr>
+    </w:p>
+    <w:p>
+      <w:pPr>
+        <w:rPr>
+          <w:b/>
+          <w:bCs/>
+          <w:sz w:val="24"/>
+          <w:szCs w:val="24"/>
+        </w:rPr>
+      </w:pPr>
+      <w:r>
+        <w:rPr>
+          <w:noProof/>
+          <w:sz w:val="24"/>
+          <w:szCs w:val="24"/>
+        </w:rPr>
         <w:drawing>
           <wp:anchor distT="0" distB="0" distL="114300" distR="114300" simplePos="0" relativeHeight="251668480" behindDoc="1" locked="0" layoutInCell="1" allowOverlap="1" wp14:anchorId="514D7A28" wp14:editId="17C0CB54">
             <wp:simplePos x="0" y="0"/>
@@ -2229,7 +2485,7 @@
                     </pic:cNvPicPr>
                   </pic:nvPicPr>
                   <pic:blipFill rotWithShape="1">
-                    <a:blip r:embed="rId18">
+                    <a:blip r:embed="rId20">
                       <a:extLst>
                         <a:ext uri="{28A0092B-C50C-407E-A947-70E740481C1C}">
                           <a14:useLocalDpi xmlns:a14="http://schemas.microsoft.com/office/drawing/2010/main" val="0"/>
@@ -2309,7 +2565,7 @@
       </w:pPr>
     </w:p>
     <w:sectPr>
-      <w:footerReference w:type="default" r:id="rId19"/>
+      <w:footerReference w:type="default" r:id="rId21"/>
       <w:pgSz w:w="11906" w:h="16838"/>
       <w:pgMar w:top="1440" w:right="1440" w:bottom="1440" w:left="1440" w:header="708" w:footer="708" w:gutter="0"/>
       <w:pgNumType w:start="0"/>
@@ -3723,7 +3979,7 @@
 </file>
 
 <file path=customXml/itemProps1.xml><?xml version="1.0" encoding="utf-8"?>
-<ds:datastoreItem xmlns:ds="http://schemas.openxmlformats.org/officeDocument/2006/customXml" ds:itemID="{C6A737D0-0E16-42DF-B02E-DBA73D91C422}">
+<ds:datastoreItem xmlns:ds="http://schemas.openxmlformats.org/officeDocument/2006/customXml" ds:itemID="{7D35BEA9-AA76-4F4D-88BD-309FDA8C21FD}">
   <ds:schemaRefs>
     <ds:schemaRef ds:uri="http://schemas.openxmlformats.org/officeDocument/2006/bibliography"/>
   </ds:schemaRefs>

</xml_diff>